<commit_message>
Update Battle of neighborhoods - London.docx
</commit_message>
<xml_diff>
--- a/Battle of neighborhoods - London.docx
+++ b/Battle of neighborhoods - London.docx
@@ -386,6 +386,7 @@
               </w:placeholder>
               <w15:appearance w15:val="hidden"/>
             </w:sdtPr>
+            <w:sdtEndPr/>
             <w:sdtContent>
               <w:p>
                 <w:r>
@@ -535,6 +536,7 @@
                 <w15:appearance w15:val="hidden"/>
                 <w:text w:multiLine="1"/>
               </w:sdtPr>
+              <w:sdtEndPr/>
               <w:sdtContent>
                 <w:r>
                   <w:t>Pratish Patni</w:t>
@@ -719,6 +721,13 @@
     </w:p>
     <w:sdt>
       <w:sdtPr>
+        <w:rPr>
+          <w:rFonts w:asciiTheme="minorHAnsi" w:eastAsiaTheme="minorEastAsia" w:hAnsiTheme="minorHAnsi" w:cstheme="minorBidi"/>
+          <w:b/>
+          <w:color w:val="082A75" w:themeColor="text2"/>
+          <w:sz w:val="28"/>
+          <w:szCs w:val="22"/>
+        </w:rPr>
         <w:id w:val="1861779835"/>
         <w:docPartObj>
           <w:docPartGallery w:val="Table of Contents"/>
@@ -727,13 +736,8 @@
       </w:sdtPr>
       <w:sdtEndPr>
         <w:rPr>
-          <w:rFonts w:asciiTheme="minorHAnsi" w:eastAsiaTheme="minorEastAsia" w:hAnsiTheme="minorHAnsi" w:cstheme="minorBidi"/>
-          <w:b/>
           <w:bCs/>
           <w:noProof/>
-          <w:color w:val="082A75" w:themeColor="text2"/>
-          <w:sz w:val="28"/>
-          <w:szCs w:val="22"/>
         </w:rPr>
       </w:sdtEndPr>
       <w:sdtContent>
@@ -744,8 +748,6 @@
           <w:r>
             <w:t>Contents</w:t>
           </w:r>
-          <w:bookmarkStart w:id="0" w:name="_GoBack"/>
-          <w:bookmarkEnd w:id="0"/>
         </w:p>
         <w:p>
           <w:pPr>
@@ -771,7 +773,7 @@
           <w:r>
             <w:fldChar w:fldCharType="separate"/>
           </w:r>
-          <w:hyperlink w:anchor="_Toc34656348" w:history="1">
+          <w:hyperlink w:anchor="_Toc34656872" w:history="1">
             <w:r>
               <w:rPr>
                 <w:rStyle w:val="Hyperlink"/>
@@ -798,7 +800,7 @@
                 <w:noProof/>
                 <w:webHidden/>
               </w:rPr>
-              <w:instrText xml:space="preserve"> PAGEREF _Toc34656348 \h </w:instrText>
+              <w:instrText xml:space="preserve"> PAGEREF _Toc34656872 \h </w:instrText>
             </w:r>
             <w:r>
               <w:rPr>
@@ -844,7 +846,7 @@
               <w:lang w:val="en-IN" w:eastAsia="en-IN" w:bidi="bn-IN"/>
             </w:rPr>
           </w:pPr>
-          <w:hyperlink w:anchor="_Toc34656349" w:history="1">
+          <w:hyperlink w:anchor="_Toc34656873" w:history="1">
             <w:r>
               <w:rPr>
                 <w:rStyle w:val="Hyperlink"/>
@@ -871,7 +873,7 @@
                 <w:noProof/>
                 <w:webHidden/>
               </w:rPr>
-              <w:instrText xml:space="preserve"> PAGEREF _Toc34656349 \h </w:instrText>
+              <w:instrText xml:space="preserve"> PAGEREF _Toc34656873 \h </w:instrText>
             </w:r>
             <w:r>
               <w:rPr>
@@ -917,7 +919,7 @@
               <w:lang w:val="en-IN" w:eastAsia="en-IN" w:bidi="bn-IN"/>
             </w:rPr>
           </w:pPr>
-          <w:hyperlink w:anchor="_Toc34656350" w:history="1">
+          <w:hyperlink w:anchor="_Toc34656874" w:history="1">
             <w:r>
               <w:rPr>
                 <w:rStyle w:val="Hyperlink"/>
@@ -944,7 +946,7 @@
                 <w:noProof/>
                 <w:webHidden/>
               </w:rPr>
-              <w:instrText xml:space="preserve"> PAGEREF _Toc34656350 \h </w:instrText>
+              <w:instrText xml:space="preserve"> PAGEREF _Toc34656874 \h </w:instrText>
             </w:r>
             <w:r>
               <w:rPr>
@@ -990,7 +992,7 @@
               <w:lang w:val="en-IN" w:eastAsia="en-IN" w:bidi="bn-IN"/>
             </w:rPr>
           </w:pPr>
-          <w:hyperlink w:anchor="_Toc34656351" w:history="1">
+          <w:hyperlink w:anchor="_Toc34656875" w:history="1">
             <w:r>
               <w:rPr>
                 <w:rStyle w:val="Hyperlink"/>
@@ -1017,7 +1019,7 @@
                 <w:noProof/>
                 <w:webHidden/>
               </w:rPr>
-              <w:instrText xml:space="preserve"> PAGEREF _Toc34656351 \h </w:instrText>
+              <w:instrText xml:space="preserve"> PAGEREF _Toc34656875 \h </w:instrText>
             </w:r>
             <w:r>
               <w:rPr>
@@ -1063,7 +1065,7 @@
               <w:lang w:val="en-IN" w:eastAsia="en-IN" w:bidi="bn-IN"/>
             </w:rPr>
           </w:pPr>
-          <w:hyperlink w:anchor="_Toc34656352" w:history="1">
+          <w:hyperlink w:anchor="_Toc34656876" w:history="1">
             <w:r>
               <w:rPr>
                 <w:rStyle w:val="Hyperlink"/>
@@ -1090,7 +1092,7 @@
                 <w:noProof/>
                 <w:webHidden/>
               </w:rPr>
-              <w:instrText xml:space="preserve"> PAGEREF _Toc34656352 \h </w:instrText>
+              <w:instrText xml:space="preserve"> PAGEREF _Toc34656876 \h </w:instrText>
             </w:r>
             <w:r>
               <w:rPr>
@@ -1136,7 +1138,7 @@
               <w:lang w:val="en-IN" w:eastAsia="en-IN" w:bidi="bn-IN"/>
             </w:rPr>
           </w:pPr>
-          <w:hyperlink w:anchor="_Toc34656353" w:history="1">
+          <w:hyperlink w:anchor="_Toc34656877" w:history="1">
             <w:r>
               <w:rPr>
                 <w:rStyle w:val="Hyperlink"/>
@@ -1163,7 +1165,7 @@
                 <w:noProof/>
                 <w:webHidden/>
               </w:rPr>
-              <w:instrText xml:space="preserve"> PAGEREF _Toc34656353 \h </w:instrText>
+              <w:instrText xml:space="preserve"> PAGEREF _Toc34656877 \h </w:instrText>
             </w:r>
             <w:r>
               <w:rPr>
@@ -1209,7 +1211,7 @@
               <w:lang w:val="en-IN" w:eastAsia="en-IN" w:bidi="bn-IN"/>
             </w:rPr>
           </w:pPr>
-          <w:hyperlink w:anchor="_Toc34656354" w:history="1">
+          <w:hyperlink w:anchor="_Toc34656878" w:history="1">
             <w:r>
               <w:rPr>
                 <w:rStyle w:val="Hyperlink"/>
@@ -1236,7 +1238,7 @@
                 <w:noProof/>
                 <w:webHidden/>
               </w:rPr>
-              <w:instrText xml:space="preserve"> PAGEREF _Toc34656354 \h </w:instrText>
+              <w:instrText xml:space="preserve"> PAGEREF _Toc34656878 \h </w:instrText>
             </w:r>
             <w:r>
               <w:rPr>
@@ -1282,13 +1284,13 @@
               <w:lang w:val="en-IN" w:eastAsia="en-IN" w:bidi="bn-IN"/>
             </w:rPr>
           </w:pPr>
-          <w:hyperlink w:anchor="_Toc34656355" w:history="1">
+          <w:hyperlink w:anchor="_Toc34656879" w:history="1">
             <w:r>
               <w:rPr>
                 <w:rStyle w:val="Hyperlink"/>
                 <w:noProof/>
               </w:rPr>
-              <w:t>Methodology</w:t>
+              <w:t>Data description</w:t>
             </w:r>
             <w:r>
               <w:rPr>
@@ -1309,7 +1311,7 @@
                 <w:noProof/>
                 <w:webHidden/>
               </w:rPr>
-              <w:instrText xml:space="preserve"> PAGEREF _Toc34656355 \h </w:instrText>
+              <w:instrText xml:space="preserve"> PAGEREF _Toc34656879 \h </w:instrText>
             </w:r>
             <w:r>
               <w:rPr>
@@ -1355,13 +1357,13 @@
               <w:lang w:val="en-IN" w:eastAsia="en-IN" w:bidi="bn-IN"/>
             </w:rPr>
           </w:pPr>
-          <w:hyperlink w:anchor="_Toc34656356" w:history="1">
+          <w:hyperlink w:anchor="_Toc34656880" w:history="1">
             <w:r>
               <w:rPr>
                 <w:rStyle w:val="Hyperlink"/>
                 <w:noProof/>
               </w:rPr>
-              <w:t>Data</w:t>
+              <w:t>Analysis and outcome</w:t>
             </w:r>
             <w:r>
               <w:rPr>
@@ -1382,80 +1384,7 @@
                 <w:noProof/>
                 <w:webHidden/>
               </w:rPr>
-              <w:instrText xml:space="preserve"> PAGEREF _Toc34656356 \h </w:instrText>
-            </w:r>
-            <w:r>
-              <w:rPr>
-                <w:noProof/>
-                <w:webHidden/>
-              </w:rPr>
-            </w:r>
-            <w:r>
-              <w:rPr>
-                <w:noProof/>
-                <w:webHidden/>
-              </w:rPr>
-              <w:fldChar w:fldCharType="separate"/>
-            </w:r>
-            <w:r>
-              <w:rPr>
-                <w:noProof/>
-                <w:webHidden/>
-              </w:rPr>
-              <w:t>9</w:t>
-            </w:r>
-            <w:r>
-              <w:rPr>
-                <w:noProof/>
-                <w:webHidden/>
-              </w:rPr>
-              <w:fldChar w:fldCharType="end"/>
-            </w:r>
-          </w:hyperlink>
-        </w:p>
-        <w:p>
-          <w:pPr>
-            <w:pStyle w:val="TOC3"/>
-            <w:tabs>
-              <w:tab w:val="right" w:leader="dot" w:pos="9926"/>
-            </w:tabs>
-            <w:rPr>
-              <w:b w:val="0"/>
-              <w:noProof/>
-              <w:color w:val="auto"/>
-              <w:sz w:val="22"/>
-              <w:szCs w:val="28"/>
-              <w:lang w:val="en-IN" w:eastAsia="en-IN" w:bidi="bn-IN"/>
-            </w:rPr>
-          </w:pPr>
-          <w:hyperlink w:anchor="_Toc34656357" w:history="1">
-            <w:r>
-              <w:rPr>
-                <w:rStyle w:val="Hyperlink"/>
-                <w:noProof/>
-              </w:rPr>
-              <w:t>Analysis and outcome</w:t>
-            </w:r>
-            <w:r>
-              <w:rPr>
-                <w:noProof/>
-                <w:webHidden/>
-              </w:rPr>
-              <w:tab/>
-            </w:r>
-            <w:r>
-              <w:rPr>
-                <w:noProof/>
-                <w:webHidden/>
-              </w:rPr>
-              <w:fldChar w:fldCharType="begin"/>
-            </w:r>
-            <w:r>
-              <w:rPr>
-                <w:noProof/>
-                <w:webHidden/>
-              </w:rPr>
-              <w:instrText xml:space="preserve"> PAGEREF _Toc34656357 \h </w:instrText>
+              <w:instrText xml:space="preserve"> PAGEREF _Toc34656880 \h </w:instrText>
             </w:r>
             <w:r>
               <w:rPr>
@@ -1508,6 +1437,8 @@
           <w:szCs w:val="32"/>
         </w:rPr>
       </w:pPr>
+      <w:bookmarkStart w:id="0" w:name="_GoBack"/>
+      <w:bookmarkEnd w:id="0"/>
       <w:r>
         <w:br w:type="page"/>
       </w:r>
@@ -1516,7 +1447,7 @@
       <w:pPr>
         <w:pStyle w:val="Heading1"/>
       </w:pPr>
-      <w:bookmarkStart w:id="1" w:name="_Toc34656348"/>
+      <w:bookmarkStart w:id="1" w:name="_Toc34656872"/>
       <w:r>
         <w:lastRenderedPageBreak/>
         <w:t>Categorization of London restaurants based on food safety, customer likes and price</w:t>
@@ -1623,7 +1554,7 @@
             <w:pPr>
               <w:pStyle w:val="Heading2"/>
             </w:pPr>
-            <w:bookmarkStart w:id="2" w:name="_Toc34656349"/>
+            <w:bookmarkStart w:id="2" w:name="_Toc34656873"/>
             <w:r>
               <w:lastRenderedPageBreak/>
               <w:t>Introduction</w:t>
@@ -1785,7 +1716,7 @@
             <w:pPr>
               <w:pStyle w:val="Heading2"/>
             </w:pPr>
-            <w:bookmarkStart w:id="3" w:name="_Toc34656350"/>
+            <w:bookmarkStart w:id="3" w:name="_Toc34656874"/>
             <w:r>
               <w:lastRenderedPageBreak/>
               <w:t>Problem statement</w:t>
@@ -1812,7 +1743,7 @@
             <w:pPr>
               <w:pStyle w:val="Heading2"/>
             </w:pPr>
-            <w:bookmarkStart w:id="4" w:name="_Toc34656351"/>
+            <w:bookmarkStart w:id="4" w:name="_Toc34656875"/>
             <w:r>
               <w:t>Stakeholders</w:t>
             </w:r>
@@ -1900,7 +1831,7 @@
             <w:pPr>
               <w:pStyle w:val="Heading2"/>
             </w:pPr>
-            <w:bookmarkStart w:id="5" w:name="_Toc34656352"/>
+            <w:bookmarkStart w:id="5" w:name="_Toc34656876"/>
             <w:r>
               <w:lastRenderedPageBreak/>
               <w:t>Background</w:t>
@@ -1911,7 +1842,7 @@
             <w:pPr>
               <w:pStyle w:val="Heading3"/>
             </w:pPr>
-            <w:bookmarkStart w:id="6" w:name="_Toc34656353"/>
+            <w:bookmarkStart w:id="6" w:name="_Toc34656877"/>
             <w:r>
               <w:t>FSA – Food Standards Agency</w:t>
             </w:r>
@@ -2352,7 +2283,7 @@
       <w:pPr>
         <w:pStyle w:val="Heading3"/>
       </w:pPr>
-      <w:bookmarkStart w:id="7" w:name="_Toc34656354"/>
+      <w:bookmarkStart w:id="7" w:name="_Toc34656878"/>
       <w:r>
         <w:lastRenderedPageBreak/>
         <w:t>Foursquare API</w:t>
@@ -2639,10 +2570,10 @@
       <w:pPr>
         <w:pStyle w:val="Heading2"/>
       </w:pPr>
-      <w:bookmarkStart w:id="8" w:name="_Toc34656355"/>
+      <w:bookmarkStart w:id="8" w:name="_Toc34656879"/>
       <w:r>
         <w:lastRenderedPageBreak/>
-        <w:t>Methodology</w:t>
+        <w:t>Data description</w:t>
       </w:r>
       <w:bookmarkEnd w:id="8"/>
     </w:p>
@@ -2685,16 +2616,6 @@
           <w:b w:val="0"/>
         </w:rPr>
       </w:pPr>
-    </w:p>
-    <w:p>
-      <w:pPr>
-        <w:pStyle w:val="Heading3"/>
-      </w:pPr>
-      <w:bookmarkStart w:id="9" w:name="_Toc34656356"/>
-      <w:r>
-        <w:t>Data</w:t>
-      </w:r>
-      <w:bookmarkEnd w:id="9"/>
     </w:p>
     <w:p>
       <w:r>
@@ -2856,6 +2777,13 @@
           <w:b w:val="0"/>
         </w:rPr>
       </w:pPr>
+    </w:p>
+    <w:p>
+      <w:pPr>
+        <w:rPr>
+          <w:b w:val="0"/>
+        </w:rPr>
+      </w:pPr>
       <w:r>
         <w:rPr>
           <w:b w:val="0"/>
@@ -8069,12 +7997,13 @@
       <w:pPr>
         <w:pStyle w:val="Heading3"/>
       </w:pPr>
-      <w:bookmarkStart w:id="10" w:name="_Toc34656357"/>
+      <w:bookmarkStart w:id="9" w:name="_Toc34656880"/>
       <w:r>
         <w:t>Analysis and outcome</w:t>
       </w:r>
-      <w:bookmarkEnd w:id="10"/>
-    </w:p>
+      <w:bookmarkEnd w:id="9"/>
+    </w:p>
+    <w:p/>
     <w:p>
       <w:pPr>
         <w:rPr>
@@ -8627,6 +8556,7 @@
     <w:lsdException w:name="HTML Sample" w:semiHidden="1" w:unhideWhenUsed="1"/>
     <w:lsdException w:name="HTML Typewriter" w:semiHidden="1" w:unhideWhenUsed="1"/>
     <w:lsdException w:name="HTML Variable" w:semiHidden="1" w:unhideWhenUsed="1"/>
+    <w:lsdException w:name="Normal Table" w:semiHidden="1" w:unhideWhenUsed="1"/>
     <w:lsdException w:name="annotation subject" w:semiHidden="1" w:unhideWhenUsed="1"/>
     <w:lsdException w:name="No List" w:semiHidden="1" w:unhideWhenUsed="1"/>
     <w:lsdException w:name="Outline List 1" w:semiHidden="1" w:unhideWhenUsed="1"/>
@@ -8672,9 +8602,11 @@
     <w:lsdException w:name="Table Subtle 1" w:semiHidden="1" w:unhideWhenUsed="1"/>
     <w:lsdException w:name="Table Subtle 2" w:semiHidden="1" w:unhideWhenUsed="1"/>
     <w:lsdException w:name="Table Web 1" w:semiHidden="1" w:unhideWhenUsed="1"/>
+    <w:lsdException w:name="Table Web 2" w:semiHidden="1" w:unhideWhenUsed="1"/>
     <w:lsdException w:name="Table Web 3" w:semiHidden="1" w:unhideWhenUsed="1"/>
     <w:lsdException w:name="Balloon Text" w:semiHidden="1" w:unhideWhenUsed="1"/>
     <w:lsdException w:name="Table Grid" w:uiPriority="1"/>
+    <w:lsdException w:name="Table Theme" w:semiHidden="1" w:unhideWhenUsed="1"/>
     <w:lsdException w:name="Placeholder Text" w:semiHidden="1" w:unhideWhenUsed="1"/>
     <w:lsdException w:name="No Spacing" w:semiHidden="1" w:unhideWhenUsed="1"/>
     <w:lsdException w:name="Light Shading"/>
@@ -8695,6 +8627,8 @@
     <w:lsdException w:name="Light List Accent 1"/>
     <w:lsdException w:name="Light Grid Accent 1"/>
     <w:lsdException w:name="Medium Shading 1 Accent 1"/>
+    <w:lsdException w:name="Medium Shading 2 Accent 1"/>
+    <w:lsdException w:name="Medium List 1 Accent 1"/>
     <w:lsdException w:name="Revision" w:semiHidden="1"/>
     <w:lsdException w:name="List Paragraph" w:semiHidden="1" w:uiPriority="34" w:unhideWhenUsed="1" w:qFormat="1"/>
     <w:lsdException w:name="Quote" w:semiHidden="1" w:uiPriority="29" w:unhideWhenUsed="1" w:qFormat="1"/>
@@ -9454,14 +9388,14 @@
     <w:charset w:val="00"/>
     <w:family w:val="roman"/>
     <w:pitch w:val="variable"/>
-    <w:sig w:usb0="E0002AFF" w:usb1="C0007843" w:usb2="00000009" w:usb3="00000000" w:csb0="000001FF" w:csb1="00000000"/>
+    <w:sig w:usb0="E0002EFF" w:usb1="C000785B" w:usb2="00000009" w:usb3="00000000" w:csb0="000001FF" w:csb1="00000000"/>
   </w:font>
   <w:font w:name="Calibri">
     <w:panose1 w:val="020F0502020204030204"/>
     <w:charset w:val="00"/>
     <w:family w:val="swiss"/>
     <w:pitch w:val="variable"/>
-    <w:sig w:usb0="E0002AFF" w:usb1="4000ACFF" w:usb2="00000001" w:usb3="00000000" w:csb0="000001FF" w:csb1="00000000"/>
+    <w:sig w:usb0="E4002EFF" w:usb1="C000247B" w:usb2="00000009" w:usb3="00000000" w:csb0="000001FF" w:csb1="00000000"/>
   </w:font>
   <w:font w:name="Vrinda">
     <w:panose1 w:val="020B0502040204020203"/>
@@ -9483,7 +9417,7 @@
     <w:charset w:val="00"/>
     <w:family w:val="swiss"/>
     <w:pitch w:val="variable"/>
-    <w:sig w:usb0="E0002AFF" w:usb1="C0007843" w:usb2="00000009" w:usb3="00000000" w:csb0="000001FF" w:csb1="00000000"/>
+    <w:sig w:usb0="E0002EFF" w:usb1="C000785B" w:usb2="00000009" w:usb3="00000000" w:csb0="000001FF" w:csb1="00000000"/>
   </w:font>
   <w:font w:name="MS Gothic">
     <w:altName w:val="ＭＳ ゴシック"/>
@@ -9519,7 +9453,7 @@
     <w:charset w:val="00"/>
     <w:family w:val="swiss"/>
     <w:pitch w:val="variable"/>
-    <w:sig w:usb0="A0002AEF" w:usb1="4000207B" w:usb2="00000000" w:usb3="00000000" w:csb0="000001FF" w:csb1="00000000"/>
+    <w:sig w:usb0="E4002EFF" w:usb1="C000247B" w:usb2="00000009" w:usb3="00000000" w:csb0="000001FF" w:csb1="00000000"/>
   </w:font>
 </w:fonts>
 </file>
@@ -9541,6 +9475,7 @@
   <w:rsids>
     <w:rsidRoot w:val="00770574"/>
     <w:rsid w:val="00770574"/>
+    <w:rsid w:val="00D461B6"/>
   </w:rsids>
   <m:mathPr>
     <m:mathFont m:val="Cambria Math"/>
@@ -10353,7 +10288,7 @@
 </file>
 
 <file path=customXml/itemProps2.xml><?xml version="1.0" encoding="utf-8"?>
-<ds:datastoreItem xmlns:ds="http://schemas.openxmlformats.org/officeDocument/2006/customXml" ds:itemID="{4CCD167B-3B88-4CEC-8B13-BA1CDB0FC63B}">
+<ds:datastoreItem xmlns:ds="http://schemas.openxmlformats.org/officeDocument/2006/customXml" ds:itemID="{F1860261-E09E-4575-AB3D-391B66D40FF1}">
   <ds:schemaRefs>
     <ds:schemaRef ds:uri="http://schemas.openxmlformats.org/officeDocument/2006/bibliography"/>
   </ds:schemaRefs>

</xml_diff>